<commit_message>
Made open point page refresh on open
used refreshOpenItemsList() function on open points button
</commit_message>
<xml_diff>
--- a/Documentation/Standard Reference Library.docx
+++ b/Documentation/Standard Reference Library.docx
@@ -193,8 +193,6 @@
         </w:rPr>
         <w:t>&gt;</w:t>
       </w:r>
-      <w:bookmarkStart w:id="0" w:name="_GoBack"/>
-      <w:bookmarkEnd w:id="0"/>
     </w:p>
     <w:p>
       <w:pPr>
@@ -1607,8 +1605,12 @@
       </w:r>
     </w:p>
     <w:sectPr>
-      <w:headerReference w:type="default" r:id="rId6"/>
-      <w:footerReference w:type="default" r:id="rId7"/>
+      <w:headerReference w:type="even" r:id="rId6"/>
+      <w:headerReference w:type="default" r:id="rId7"/>
+      <w:footerReference w:type="even" r:id="rId8"/>
+      <w:footerReference w:type="default" r:id="rId9"/>
+      <w:headerReference w:type="first" r:id="rId10"/>
+      <w:footerReference w:type="first" r:id="rId11"/>
       <w:pgSz w:w="12240" w:h="15840"/>
       <w:pgMar w:top="1440" w:right="1440" w:bottom="1440" w:left="1440" w:header="720" w:footer="720" w:gutter="0"/>
       <w:cols w:space="720"/>
@@ -1644,6 +1646,16 @@
 </file>
 
 <file path=word/footer1.xml><?xml version="1.0" encoding="utf-8"?>
+<w:ftr xmlns:wpc="http://schemas.microsoft.com/office/word/2010/wordprocessingCanvas" xmlns:mc="http://schemas.openxmlformats.org/markup-compatibility/2006" xmlns:o="urn:schemas-microsoft-com:office:office" xmlns:r="http://schemas.openxmlformats.org/officeDocument/2006/relationships" xmlns:m="http://schemas.openxmlformats.org/officeDocument/2006/math" xmlns:v="urn:schemas-microsoft-com:vml" xmlns:wp14="http://schemas.microsoft.com/office/word/2010/wordprocessingDrawing" xmlns:wp="http://schemas.openxmlformats.org/drawingml/2006/wordprocessingDrawing" xmlns:w10="urn:schemas-microsoft-com:office:word" xmlns:w="http://schemas.openxmlformats.org/wordprocessingml/2006/main" xmlns:w14="http://schemas.microsoft.com/office/word/2010/wordml" xmlns:w15="http://schemas.microsoft.com/office/word/2012/wordml" xmlns:wpg="http://schemas.microsoft.com/office/word/2010/wordprocessingGroup" xmlns:wpi="http://schemas.microsoft.com/office/word/2010/wordprocessingInk" xmlns:wne="http://schemas.microsoft.com/office/word/2006/wordml" xmlns:wps="http://schemas.microsoft.com/office/word/2010/wordprocessingShape" mc:Ignorable="w14 w15 wp14">
+  <w:p>
+    <w:pPr>
+      <w:pStyle w:val="Footer"/>
+    </w:pPr>
+  </w:p>
+</w:ftr>
+</file>
+
+<file path=word/footer2.xml><?xml version="1.0" encoding="utf-8"?>
 <w:ftr xmlns:wpc="http://schemas.microsoft.com/office/word/2010/wordprocessingCanvas" xmlns:mc="http://schemas.openxmlformats.org/markup-compatibility/2006" xmlns:o="urn:schemas-microsoft-com:office:office" xmlns:r="http://schemas.openxmlformats.org/officeDocument/2006/relationships" xmlns:m="http://schemas.openxmlformats.org/officeDocument/2006/math" xmlns:v="urn:schemas-microsoft-com:vml" xmlns:wp14="http://schemas.microsoft.com/office/word/2010/wordprocessingDrawing" xmlns:wp="http://schemas.openxmlformats.org/drawingml/2006/wordprocessingDrawing" xmlns:w10="urn:schemas-microsoft-com:office:word" xmlns:w="http://schemas.openxmlformats.org/wordprocessingml/2006/main" xmlns:w14="http://schemas.microsoft.com/office/word/2010/wordml" xmlns:w15="http://schemas.microsoft.com/office/word/2012/wordml" xmlns:wpg="http://schemas.microsoft.com/office/word/2010/wordprocessingGroup" xmlns:wpi="http://schemas.microsoft.com/office/word/2010/wordprocessingInk" xmlns:wne="http://schemas.microsoft.com/office/word/2006/wordml" xmlns:wps="http://schemas.microsoft.com/office/word/2010/wordprocessingShape" mc:Ignorable="w14 w15 wp14">
   <w:p>
     <w:pPr>
@@ -1661,6 +1673,24 @@
       </w:rPr>
       <w:t>V1.0</w:t>
     </w:r>
+    <w:r>
+      <w:rPr>
+        <w:color w:val="FF0000"/>
+      </w:rPr>
+      <w:t>.0</w:t>
+    </w:r>
+    <w:bookmarkStart w:id="0" w:name="_GoBack"/>
+    <w:bookmarkEnd w:id="0"/>
+  </w:p>
+</w:ftr>
+</file>
+
+<file path=word/footer3.xml><?xml version="1.0" encoding="utf-8"?>
+<w:ftr xmlns:wpc="http://schemas.microsoft.com/office/word/2010/wordprocessingCanvas" xmlns:mc="http://schemas.openxmlformats.org/markup-compatibility/2006" xmlns:o="urn:schemas-microsoft-com:office:office" xmlns:r="http://schemas.openxmlformats.org/officeDocument/2006/relationships" xmlns:m="http://schemas.openxmlformats.org/officeDocument/2006/math" xmlns:v="urn:schemas-microsoft-com:vml" xmlns:wp14="http://schemas.microsoft.com/office/word/2010/wordprocessingDrawing" xmlns:wp="http://schemas.openxmlformats.org/drawingml/2006/wordprocessingDrawing" xmlns:w10="urn:schemas-microsoft-com:office:word" xmlns:w="http://schemas.openxmlformats.org/wordprocessingml/2006/main" xmlns:w14="http://schemas.microsoft.com/office/word/2010/wordml" xmlns:w15="http://schemas.microsoft.com/office/word/2012/wordml" xmlns:wpg="http://schemas.microsoft.com/office/word/2010/wordprocessingGroup" xmlns:wpi="http://schemas.microsoft.com/office/word/2010/wordprocessingInk" xmlns:wne="http://schemas.microsoft.com/office/word/2006/wordml" xmlns:wps="http://schemas.microsoft.com/office/word/2010/wordprocessingShape" mc:Ignorable="w14 w15 wp14">
+  <w:p>
+    <w:pPr>
+      <w:pStyle w:val="Footer"/>
+    </w:pPr>
   </w:p>
 </w:ftr>
 </file>
@@ -1691,6 +1721,16 @@
 </file>
 
 <file path=word/header1.xml><?xml version="1.0" encoding="utf-8"?>
+<w:hdr xmlns:wpc="http://schemas.microsoft.com/office/word/2010/wordprocessingCanvas" xmlns:mc="http://schemas.openxmlformats.org/markup-compatibility/2006" xmlns:o="urn:schemas-microsoft-com:office:office" xmlns:r="http://schemas.openxmlformats.org/officeDocument/2006/relationships" xmlns:m="http://schemas.openxmlformats.org/officeDocument/2006/math" xmlns:v="urn:schemas-microsoft-com:vml" xmlns:wp14="http://schemas.microsoft.com/office/word/2010/wordprocessingDrawing" xmlns:wp="http://schemas.openxmlformats.org/drawingml/2006/wordprocessingDrawing" xmlns:w10="urn:schemas-microsoft-com:office:word" xmlns:w="http://schemas.openxmlformats.org/wordprocessingml/2006/main" xmlns:w14="http://schemas.microsoft.com/office/word/2010/wordml" xmlns:w15="http://schemas.microsoft.com/office/word/2012/wordml" xmlns:wpg="http://schemas.microsoft.com/office/word/2010/wordprocessingGroup" xmlns:wpi="http://schemas.microsoft.com/office/word/2010/wordprocessingInk" xmlns:wne="http://schemas.microsoft.com/office/word/2006/wordml" xmlns:wps="http://schemas.microsoft.com/office/word/2010/wordprocessingShape" mc:Ignorable="w14 w15 wp14">
+  <w:p>
+    <w:pPr>
+      <w:pStyle w:val="Header"/>
+    </w:pPr>
+  </w:p>
+</w:hdr>
+</file>
+
+<file path=word/header2.xml><?xml version="1.0" encoding="utf-8"?>
 <w:hdr xmlns:wpc="http://schemas.microsoft.com/office/word/2010/wordprocessingCanvas" xmlns:mc="http://schemas.openxmlformats.org/markup-compatibility/2006" xmlns:o="urn:schemas-microsoft-com:office:office" xmlns:r="http://schemas.openxmlformats.org/officeDocument/2006/relationships" xmlns:m="http://schemas.openxmlformats.org/officeDocument/2006/math" xmlns:v="urn:schemas-microsoft-com:vml" xmlns:wp14="http://schemas.microsoft.com/office/word/2010/wordprocessingDrawing" xmlns:wp="http://schemas.openxmlformats.org/drawingml/2006/wordprocessingDrawing" xmlns:w10="urn:schemas-microsoft-com:office:word" xmlns:w="http://schemas.openxmlformats.org/wordprocessingml/2006/main" xmlns:w14="http://schemas.microsoft.com/office/word/2010/wordml" xmlns:w15="http://schemas.microsoft.com/office/word/2012/wordml" xmlns:wpg="http://schemas.microsoft.com/office/word/2010/wordprocessingGroup" xmlns:wpi="http://schemas.microsoft.com/office/word/2010/wordprocessingInk" xmlns:wne="http://schemas.microsoft.com/office/word/2006/wordml" xmlns:wps="http://schemas.microsoft.com/office/word/2010/wordprocessingShape" mc:Ignorable="w14 w15 wp14">
   <w:sdt>
     <w:sdtPr>
@@ -1724,7 +1764,7 @@
           <w:rPr>
             <w:noProof/>
           </w:rPr>
-          <w:t>4</w:t>
+          <w:t>1</w:t>
         </w:r>
         <w:r>
           <w:rPr>
@@ -1743,6 +1783,16 @@
     <w:r>
       <w:t>Standard Reference Library</w:t>
     </w:r>
+  </w:p>
+</w:hdr>
+</file>
+
+<file path=word/header3.xml><?xml version="1.0" encoding="utf-8"?>
+<w:hdr xmlns:wpc="http://schemas.microsoft.com/office/word/2010/wordprocessingCanvas" xmlns:mc="http://schemas.openxmlformats.org/markup-compatibility/2006" xmlns:o="urn:schemas-microsoft-com:office:office" xmlns:r="http://schemas.openxmlformats.org/officeDocument/2006/relationships" xmlns:m="http://schemas.openxmlformats.org/officeDocument/2006/math" xmlns:v="urn:schemas-microsoft-com:vml" xmlns:wp14="http://schemas.microsoft.com/office/word/2010/wordprocessingDrawing" xmlns:wp="http://schemas.openxmlformats.org/drawingml/2006/wordprocessingDrawing" xmlns:w10="urn:schemas-microsoft-com:office:word" xmlns:w="http://schemas.openxmlformats.org/wordprocessingml/2006/main" xmlns:w14="http://schemas.microsoft.com/office/word/2010/wordml" xmlns:w15="http://schemas.microsoft.com/office/word/2012/wordml" xmlns:wpg="http://schemas.microsoft.com/office/word/2010/wordprocessingGroup" xmlns:wpi="http://schemas.microsoft.com/office/word/2010/wordprocessingInk" xmlns:wne="http://schemas.microsoft.com/office/word/2006/wordml" xmlns:wps="http://schemas.microsoft.com/office/word/2010/wordprocessingShape" mc:Ignorable="w14 w15 wp14">
+  <w:p>
+    <w:pPr>
+      <w:pStyle w:val="Header"/>
+    </w:pPr>
   </w:p>
 </w:hdr>
 </file>

</xml_diff>